<commit_message>
fix: fout in neo acute blad en medicatie gewicht groter dan geboorte gewicht
</commit_message>
<xml_diff>
--- a/docs/Gebruikers groep AfsprakenProgramma 2017.docx
+++ b/docs/Gebruikers groep AfsprakenProgramma 2017.docx
@@ -9,17 +9,37 @@
           <w:lang w:val="nl-NL"/>
         </w:rPr>
       </w:pPr>
-      <w:bookmarkStart w:id="0" w:name="_GoBack"/>
-      <w:bookmarkEnd w:id="0"/>
       <w:r>
         <w:rPr>
           <w:lang w:val="nl-NL"/>
         </w:rPr>
-        <w:t>Gebruikers groep AfsprakenProgramma 2017</w:t>
+        <w:t>Gebruikersgroep AfsprakenProgramma 2017</w:t>
       </w:r>
     </w:p>
     <w:p>
       <w:pPr>
+        <w:pStyle w:val="Geenafstand"/>
+        <w:rPr>
+          <w:lang w:val="nl-NL"/>
+        </w:rPr>
+      </w:pPr>
+      <w:r>
+        <w:rPr>
+          <w:lang w:val="nl-NL"/>
+        </w:rPr>
+        <w:t>27 november 2017</w:t>
+      </w:r>
+      <w:r>
+        <w:rPr>
+          <w:lang w:val="nl-NL"/>
+        </w:rPr>
+        <w:br/>
+        <w:t>Versie 20171127</w:t>
+      </w:r>
+    </w:p>
+    <w:p>
+      <w:pPr>
+        <w:pStyle w:val="Geenafstand"/>
         <w:rPr>
           <w:lang w:val="nl-NL"/>
         </w:rPr>
@@ -35,7 +55,7 @@
         <w:rPr>
           <w:lang w:val="nl-NL"/>
         </w:rPr>
-        <w:t>De gebruikers groep AfsprakenProgramma 2017 is ingesteld om wijzingen in het Afspraken systeem van de NICU en PICU te beoordelen en te monitoren.</w:t>
+        <w:t>De gebruikersgroep AfsprakenProgramma 2017 is ingesteld om wijzingen in het Afspraken systeem van de NICU en PICU te beoordelen en te monitoren.</w:t>
       </w:r>
     </w:p>
     <w:p>
@@ -48,7 +68,31 @@
         <w:rPr>
           <w:lang w:val="nl-NL"/>
         </w:rPr>
-        <w:t>In de gebruikers groep zit een vertegenwoordiger van de:</w:t>
+        <w:t xml:space="preserve">In de gebruikers groep zit </w:t>
+      </w:r>
+      <w:r>
+        <w:rPr>
+          <w:lang w:val="nl-NL"/>
+        </w:rPr>
+        <w:t>minimaal éé</w:t>
+      </w:r>
+      <w:r>
+        <w:rPr>
+          <w:lang w:val="nl-NL"/>
+        </w:rPr>
+        <w:t xml:space="preserve">n vertegenwoordiger van </w:t>
+      </w:r>
+      <w:r>
+        <w:rPr>
+          <w:lang w:val="nl-NL"/>
+        </w:rPr>
+        <w:t>elke betrokken divisie</w:t>
+      </w:r>
+      <w:r>
+        <w:rPr>
+          <w:lang w:val="nl-NL"/>
+        </w:rPr>
+        <w:t>:</w:t>
       </w:r>
     </w:p>
     <w:p>
@@ -98,6 +142,12 @@
         </w:rPr>
         <w:t>: Casper Bollen</w:t>
       </w:r>
+      <w:r>
+        <w:rPr>
+          <w:lang w:val="nl-NL"/>
+        </w:rPr>
+        <w:t xml:space="preserve"> (voorzitter en penvoerder)</w:t>
+      </w:r>
     </w:p>
     <w:p>
       <w:pPr>
@@ -132,7 +182,13 @@
         <w:rPr>
           <w:lang w:val="nl-NL"/>
         </w:rPr>
-        <w:t>Apotheek</w:t>
+        <w:t>Ziekenhuisa</w:t>
+      </w:r>
+      <w:r>
+        <w:rPr>
+          <w:lang w:val="nl-NL"/>
+        </w:rPr>
+        <w:t>potheek</w:t>
       </w:r>
       <w:r>
         <w:rPr>
@@ -163,7 +219,19 @@
         <w:rPr>
           <w:lang w:val="nl-NL"/>
         </w:rPr>
-        <w:t xml:space="preserve"> (zie bijlage).</w:t>
+        <w:t xml:space="preserve"> (zie bijlage</w:t>
+      </w:r>
+      <w:r>
+        <w:rPr>
+          <w:lang w:val="nl-NL"/>
+        </w:rPr>
+        <w:t xml:space="preserve"> 1</w:t>
+      </w:r>
+      <w:r>
+        <w:rPr>
+          <w:lang w:val="nl-NL"/>
+        </w:rPr>
+        <w:t>).</w:t>
       </w:r>
     </w:p>
     <w:p>
@@ -209,6 +277,12 @@
         </w:rPr>
         <w:t>.</w:t>
       </w:r>
+      <w:r>
+        <w:rPr>
+          <w:lang w:val="nl-NL"/>
+        </w:rPr>
+        <w:t xml:space="preserve"> (geen CAB beoordeling noodzakelijk)</w:t>
+      </w:r>
     </w:p>
     <w:p>
       <w:pPr>
@@ -240,6 +314,30 @@
         </w:rPr>
         <w:t>.</w:t>
       </w:r>
+      <w:r>
+        <w:rPr>
+          <w:lang w:val="nl-NL"/>
+        </w:rPr>
+        <w:t xml:space="preserve"> </w:t>
+      </w:r>
+      <w:r>
+        <w:rPr>
+          <w:lang w:val="nl-NL"/>
+        </w:rPr>
+        <w:t>(incl nieuwe/vervallen continue iv medicatie</w:t>
+      </w:r>
+      <w:r>
+        <w:rPr>
+          <w:lang w:val="nl-NL"/>
+        </w:rPr>
+        <w:t>; geen CAB beoordeling noodzakelijk</w:t>
+      </w:r>
+      <w:r>
+        <w:rPr>
+          <w:lang w:val="nl-NL"/>
+        </w:rPr>
+        <w:t>)</w:t>
+      </w:r>
     </w:p>
     <w:p>
       <w:pPr>
@@ -263,7 +361,25 @@
         <w:rPr>
           <w:lang w:val="nl-NL"/>
         </w:rPr>
-        <w:t>: Een wijziging die nieuwe functionaliteit toevoegt of zodanig wijzigt dat dit niet meer overeenkomt met de bestaande functionaliteit</w:t>
+        <w:t>: Een wijziging die nieuwe functionaliteit</w:t>
+      </w:r>
+      <w:r>
+        <w:rPr>
+          <w:lang w:val="nl-NL"/>
+        </w:rPr>
+        <w:t xml:space="preserve"> </w:t>
+      </w:r>
+      <w:r>
+        <w:rPr>
+          <w:lang w:val="nl-NL"/>
+        </w:rPr>
+        <w:t>toevoegt of zodanig wijzigt dat dit niet meer overeenkomt met de bestaande functionaliteit</w:t>
+      </w:r>
+      <w:r>
+        <w:rPr>
+          <w:lang w:val="nl-NL"/>
+        </w:rPr>
+        <w:t xml:space="preserve"> (CAB beoordeling noodzakelijk)</w:t>
       </w:r>
       <w:r>
         <w:rPr>
@@ -296,21 +412,7 @@
         <w:rPr>
           <w:lang w:val="nl-NL"/>
         </w:rPr>
-        <w:t>Elke wijziging, Fix</w:t>
-      </w:r>
-      <w:proofErr w:type="gramStart"/>
-      <w:r>
-        <w:rPr>
-          <w:lang w:val="nl-NL"/>
-        </w:rPr>
-        <w:t>,Minor</w:t>
-      </w:r>
-      <w:proofErr w:type="gramEnd"/>
-      <w:r>
-        <w:rPr>
-          <w:lang w:val="nl-NL"/>
-        </w:rPr>
-        <w:t xml:space="preserve"> of Major wordt eerst in de test omgeving doorgevoerd. De geautomatiseerde tests worden daar gedraaid. </w:t>
+        <w:t xml:space="preserve">Elke wijziging, Fix,Minor of Major wordt eerst in de test omgeving doorgevoerd. De geautomatiseerde tests worden daar gedraaid. </w:t>
       </w:r>
     </w:p>
     <w:p>
@@ -324,7 +426,19 @@
         <w:rPr>
           <w:lang w:val="nl-NL"/>
         </w:rPr>
-        <w:t>Acceptatieomgeving</w:t>
+        <w:t>Acceptatie</w:t>
+      </w:r>
+      <w:r>
+        <w:rPr>
+          <w:lang w:val="nl-NL"/>
+        </w:rPr>
+        <w:t>/trainings</w:t>
+      </w:r>
+      <w:r>
+        <w:rPr>
+          <w:lang w:val="nl-NL"/>
+        </w:rPr>
+        <w:t>omgeving</w:t>
       </w:r>
     </w:p>
     <w:p>
@@ -337,27 +451,25 @@
         <w:rPr>
           <w:lang w:val="nl-NL"/>
         </w:rPr>
-        <w:t>Indien deze tests slagen wordt de wijging in de acceptatie omgeving aangebracht.</w:t>
+        <w:t>Indien deze tests slagen wordt de wijging in de acceptatie</w:t>
       </w:r>
       <w:r>
         <w:rPr>
           <w:lang w:val="nl-NL"/>
         </w:rPr>
-        <w:t xml:space="preserve"> Het validatie document wordt voor elke wijziging door alle vertegenwoordigers op alle onderdelen </w:t>
+        <w:t>/trainings</w:t>
       </w:r>
-      <w:proofErr w:type="gramStart"/>
       <w:r>
         <w:rPr>
           <w:lang w:val="nl-NL"/>
         </w:rPr>
-        <w:t>beoordeelt</w:t>
+        <w:t>omgeving aangebracht.</w:t>
       </w:r>
-      <w:proofErr w:type="gramEnd"/>
       <w:r>
         <w:rPr>
           <w:lang w:val="nl-NL"/>
         </w:rPr>
-        <w:t xml:space="preserve"> en getekend.</w:t>
+        <w:t xml:space="preserve"> Het validatie document wordt voor elke wijziging door alle vertegenwoordigers op alle onderdelen beoordeelt en getekend.</w:t>
       </w:r>
     </w:p>
     <w:p>
@@ -397,20 +509,32 @@
         <w:rPr>
           <w:lang w:val="nl-NL"/>
         </w:rPr>
-        <w:t>Indien een wijziging wordt geclassificeerd als Major zal de Change Procedure AfsprakenProgramma 2017 worden doorlopen (zie bijlage).</w:t>
+        <w:lastRenderedPageBreak/>
+        <w:t xml:space="preserve">Alle wijzigingen zullen via de </w:t>
       </w:r>
-    </w:p>
-    <w:p>
-      <w:pPr>
-        <w:rPr>
-          <w:lang w:val="nl-NL"/>
-        </w:rPr>
-      </w:pPr>
       <w:r>
         <w:rPr>
           <w:lang w:val="nl-NL"/>
         </w:rPr>
-        <w:br w:type="page"/>
+        <w:t>Change Procedure AfsprakenProgramma 2017 lopen (zie bijlage</w:t>
+      </w:r>
+      <w:r>
+        <w:rPr>
+          <w:lang w:val="nl-NL"/>
+        </w:rPr>
+        <w:t xml:space="preserve"> 2</w:t>
+      </w:r>
+      <w:r>
+        <w:rPr>
+          <w:lang w:val="nl-NL"/>
+        </w:rPr>
+        <w:t>).</w:t>
+      </w:r>
+      <w:r>
+        <w:rPr>
+          <w:lang w:val="nl-NL"/>
+        </w:rPr>
+        <w:t xml:space="preserve"> Uitsluitend de Major aanpassingen worden initieel beoordeeld door de CAB.</w:t>
       </w:r>
     </w:p>
     <w:p>
@@ -424,124 +548,27 @@
         <w:rPr>
           <w:lang w:val="nl-NL"/>
         </w:rPr>
-        <w:lastRenderedPageBreak/>
-        <w:t>Change Procedure AfsprakenProgramma 2017</w:t>
-      </w:r>
-    </w:p>
-    <w:p>
-      <w:pPr>
-        <w:pStyle w:val="Kop2"/>
-        <w:rPr>
-          <w:lang w:val="nl-NL"/>
-        </w:rPr>
-      </w:pPr>
-    </w:p>
-    <w:p>
-      <w:pPr>
-        <w:rPr>
-          <w:lang w:val="nl-NL"/>
-        </w:rPr>
-      </w:pPr>
-      <w:r>
-        <w:rPr>
-          <w:noProof/>
-          <w:lang w:val="nl-NL" w:eastAsia="nl-NL"/>
-        </w:rPr>
-        <w:drawing>
-          <wp:anchor distT="0" distB="0" distL="114300" distR="114300" simplePos="0" relativeHeight="251658240" behindDoc="1" locked="0" layoutInCell="1" allowOverlap="1" wp14:anchorId="37F17CDA" wp14:editId="464F90A9">
-            <wp:simplePos x="0" y="0"/>
-            <wp:positionH relativeFrom="column">
-              <wp:posOffset>0</wp:posOffset>
-            </wp:positionH>
-            <wp:positionV relativeFrom="paragraph">
-              <wp:posOffset>82550</wp:posOffset>
-            </wp:positionV>
-            <wp:extent cx="5582920" cy="7720330"/>
-            <wp:effectExtent l="0" t="0" r="0" b="0"/>
-            <wp:wrapNone/>
-            <wp:docPr id="1" name="Afbeelding 1"/>
-            <wp:cNvGraphicFramePr>
-              <a:graphicFrameLocks xmlns:a="http://schemas.openxmlformats.org/drawingml/2006/main" noChangeAspect="1"/>
-            </wp:cNvGraphicFramePr>
-            <a:graphic xmlns:a="http://schemas.openxmlformats.org/drawingml/2006/main">
-              <a:graphicData uri="http://schemas.openxmlformats.org/drawingml/2006/picture">
-                <pic:pic xmlns:pic="http://schemas.openxmlformats.org/drawingml/2006/picture">
-                  <pic:nvPicPr>
-                    <pic:cNvPr id="0" name="Picture 2"/>
-                    <pic:cNvPicPr>
-                      <a:picLocks noChangeAspect="1" noChangeArrowheads="1"/>
-                    </pic:cNvPicPr>
-                  </pic:nvPicPr>
-                  <pic:blipFill>
-                    <a:blip r:embed="rId8">
-                      <a:extLst>
-                        <a:ext uri="{28A0092B-C50C-407E-A947-70E740481C1C}">
-                          <a14:useLocalDpi xmlns:a14="http://schemas.microsoft.com/office/drawing/2010/main" val="0"/>
-                        </a:ext>
-                      </a:extLst>
-                    </a:blip>
-                    <a:srcRect/>
-                    <a:stretch>
-                      <a:fillRect/>
-                    </a:stretch>
-                  </pic:blipFill>
-                  <pic:spPr bwMode="auto">
-                    <a:xfrm>
-                      <a:off x="0" y="0"/>
-                      <a:ext cx="5582920" cy="7720330"/>
-                    </a:xfrm>
-                    <a:prstGeom prst="rect">
-                      <a:avLst/>
-                    </a:prstGeom>
-                    <a:noFill/>
-                  </pic:spPr>
-                </pic:pic>
-              </a:graphicData>
-            </a:graphic>
-            <wp14:sizeRelH relativeFrom="page">
-              <wp14:pctWidth>0</wp14:pctWidth>
-            </wp14:sizeRelH>
-            <wp14:sizeRelV relativeFrom="page">
-              <wp14:pctHeight>0</wp14:pctHeight>
-            </wp14:sizeRelV>
-          </wp:anchor>
-        </w:drawing>
-      </w:r>
-    </w:p>
-    <w:p>
-      <w:pPr>
-        <w:rPr>
-          <w:lang w:val="nl-NL"/>
-        </w:rPr>
-      </w:pPr>
-      <w:r>
-        <w:rPr>
-          <w:lang w:val="nl-NL"/>
-        </w:rPr>
         <w:br w:type="page"/>
       </w:r>
-    </w:p>
-    <w:p>
-      <w:pPr>
-        <w:pStyle w:val="Kop2"/>
-        <w:rPr>
-          <w:lang w:val="nl-NL"/>
-        </w:rPr>
-      </w:pPr>
       <w:r>
         <w:rPr>
           <w:lang w:val="nl-NL"/>
         </w:rPr>
         <w:lastRenderedPageBreak/>
-        <w:t>AfsprakenProgramma 2017 Validatie</w:t>
+        <w:t xml:space="preserve">Bijlage 1: </w:t>
       </w:r>
-    </w:p>
-    <w:p>
-      <w:pPr>
+      <w:r>
         <w:rPr>
           <w:lang w:val="nl-NL"/>
         </w:rPr>
-      </w:pPr>
+        <w:t xml:space="preserve">AfsprakenProgramma 2017 </w:t>
+      </w:r>
+      <w:r>
+        <w:rPr>
+          <w:lang w:val="nl-NL"/>
+        </w:rPr>
+        <w:t>Autorisatie</w:t>
+      </w:r>
     </w:p>
     <w:tbl>
       <w:tblPr>
@@ -557,12 +584,6 @@
         <w:gridCol w:w="6099"/>
       </w:tblGrid>
       <w:tr>
-        <w:tblPrEx>
-          <w:tblCellMar>
-            <w:top w:w="0" w:type="dxa"/>
-            <w:bottom w:w="0" w:type="dxa"/>
-          </w:tblCellMar>
-        </w:tblPrEx>
         <w:trPr>
           <w:trHeight w:val="166"/>
         </w:trPr>
@@ -590,6 +611,21 @@
                 <w:lang w:val="nl-NL"/>
               </w:rPr>
             </w:pPr>
+          </w:p>
+          <w:p>
+            <w:pPr>
+              <w:autoSpaceDE w:val="0"/>
+              <w:autoSpaceDN w:val="0"/>
+              <w:adjustRightInd w:val="0"/>
+              <w:spacing w:after="0" w:line="240" w:lineRule="auto"/>
+              <w:rPr>
+                <w:rFonts w:ascii="Calibri" w:hAnsi="Calibri" w:cs="Calibri"/>
+                <w:b/>
+                <w:bCs/>
+                <w:color w:val="000000"/>
+                <w:lang w:val="nl-NL"/>
+              </w:rPr>
+            </w:pPr>
             <w:r>
               <w:rPr>
                 <w:rFonts w:ascii="Calibri" w:hAnsi="Calibri" w:cs="Calibri"/>
@@ -626,7 +662,13 @@
                 <w:lang w:val="nl-NL"/>
               </w:rPr>
             </w:pPr>
-            <w:r>
+          </w:p>
+          <w:p>
+            <w:pPr>
+              <w:autoSpaceDE w:val="0"/>
+              <w:autoSpaceDN w:val="0"/>
+              <w:adjustRightInd w:val="0"/>
+              <w:spacing w:after="0" w:line="240" w:lineRule="auto"/>
               <w:rPr>
                 <w:rFonts w:ascii="Calibri" w:hAnsi="Calibri" w:cs="Calibri"/>
                 <w:b/>
@@ -634,18 +676,21 @@
                 <w:color w:val="000000"/>
                 <w:lang w:val="nl-NL"/>
               </w:rPr>
+            </w:pPr>
+            <w:r>
+              <w:rPr>
+                <w:rFonts w:ascii="Calibri" w:hAnsi="Calibri" w:cs="Calibri"/>
+                <w:b/>
+                <w:bCs/>
+                <w:color w:val="000000"/>
+                <w:lang w:val="nl-NL"/>
+              </w:rPr>
               <w:t>beta</w:t>
             </w:r>
           </w:p>
         </w:tc>
       </w:tr>
       <w:tr>
-        <w:tblPrEx>
-          <w:tblCellMar>
-            <w:top w:w="0" w:type="dxa"/>
-            <w:bottom w:w="0" w:type="dxa"/>
-          </w:tblCellMar>
-        </w:tblPrEx>
         <w:trPr>
           <w:trHeight w:val="166"/>
         </w:trPr>
@@ -723,12 +768,6 @@
         </w:tc>
       </w:tr>
       <w:tr>
-        <w:tblPrEx>
-          <w:tblCellMar>
-            <w:top w:w="0" w:type="dxa"/>
-            <w:bottom w:w="0" w:type="dxa"/>
-          </w:tblCellMar>
-        </w:tblPrEx>
         <w:trPr>
           <w:trHeight w:val="166"/>
         </w:trPr>
@@ -806,12 +845,6 @@
         </w:tc>
       </w:tr>
       <w:tr>
-        <w:tblPrEx>
-          <w:tblCellMar>
-            <w:top w:w="0" w:type="dxa"/>
-            <w:bottom w:w="0" w:type="dxa"/>
-          </w:tblCellMar>
-        </w:tblPrEx>
         <w:trPr>
           <w:trHeight w:val="166"/>
         </w:trPr>
@@ -885,16 +918,20 @@
               </w:rPr>
               <w:t>1</w:t>
             </w:r>
+            <w:r>
+              <w:rPr>
+                <w:rFonts w:ascii="Calibri" w:hAnsi="Calibri" w:cs="Calibri"/>
+                <w:b/>
+                <w:bCs/>
+                <w:color w:val="000000"/>
+                <w:lang w:val="nl-NL"/>
+              </w:rPr>
+              <w:t>9</w:t>
+            </w:r>
           </w:p>
         </w:tc>
       </w:tr>
       <w:tr>
-        <w:tblPrEx>
-          <w:tblCellMar>
-            <w:top w:w="0" w:type="dxa"/>
-            <w:bottom w:w="0" w:type="dxa"/>
-          </w:tblCellMar>
-        </w:tblPrEx>
         <w:trPr>
           <w:trHeight w:val="166"/>
         </w:trPr>
@@ -966,19 +1003,22 @@
                 <w:color w:val="000000"/>
                 <w:lang w:val="nl-NL"/>
               </w:rPr>
-              <w:t>dinsdag 21 november 2017</w:t>
+              <w:t>dinsdag 28</w:t>
+            </w:r>
+            <w:r>
+              <w:rPr>
+                <w:rFonts w:ascii="Calibri" w:hAnsi="Calibri" w:cs="Calibri"/>
+                <w:b/>
+                <w:bCs/>
+                <w:color w:val="000000"/>
+                <w:lang w:val="nl-NL"/>
+              </w:rPr>
+              <w:t xml:space="preserve"> november 2017</w:t>
             </w:r>
           </w:p>
         </w:tc>
       </w:tr>
     </w:tbl>
-    <w:p>
-      <w:pPr>
-        <w:rPr>
-          <w:lang w:val="nl-NL"/>
-        </w:rPr>
-      </w:pPr>
-    </w:p>
     <w:tbl>
       <w:tblPr>
         <w:tblStyle w:val="Lichtelijst-accent1"/>
@@ -996,7 +1036,7 @@
       <w:tr>
         <w:trPr>
           <w:cnfStyle w:val="100000000000" w:firstRow="1" w:lastRow="0" w:firstColumn="0" w:lastColumn="0" w:oddVBand="0" w:evenVBand="0" w:oddHBand="0" w:evenHBand="0" w:firstRowFirstColumn="0" w:firstRowLastColumn="0" w:lastRowFirstColumn="0" w:lastRowLastColumn="0"/>
-          <w:trHeight w:val="871"/>
+          <w:trHeight w:val="20"/>
           <w:tblHeader/>
         </w:trPr>
         <w:tc>
@@ -1147,7 +1187,7 @@
       <w:tr>
         <w:trPr>
           <w:cnfStyle w:val="000000100000" w:firstRow="0" w:lastRow="0" w:firstColumn="0" w:lastColumn="0" w:oddVBand="0" w:evenVBand="0" w:oddHBand="1" w:evenHBand="0" w:firstRowFirstColumn="0" w:firstRowLastColumn="0" w:lastRowFirstColumn="0" w:lastRowLastColumn="0"/>
-          <w:trHeight w:val="1452"/>
+          <w:trHeight w:val="20"/>
         </w:trPr>
         <w:tc>
           <w:tcPr>
@@ -1269,6 +1309,14 @@
                 <w:lang w:val="nl-NL"/>
               </w:rPr>
             </w:pPr>
+            <w:r>
+              <w:rPr>
+                <w:rFonts w:ascii="Calibri" w:hAnsi="Calibri" w:cs="Calibri"/>
+                <w:color w:val="000000"/>
+                <w:lang w:val="nl-NL"/>
+              </w:rPr>
+              <w:t>Ja</w:t>
+            </w:r>
           </w:p>
         </w:tc>
         <w:tc>
@@ -1287,12 +1335,20 @@
                 <w:lang w:val="nl-NL"/>
               </w:rPr>
             </w:pPr>
+            <w:r>
+              <w:rPr>
+                <w:rFonts w:ascii="Calibri" w:hAnsi="Calibri" w:cs="Calibri"/>
+                <w:color w:val="000000"/>
+                <w:lang w:val="nl-NL"/>
+              </w:rPr>
+              <w:t>Ja</w:t>
+            </w:r>
           </w:p>
         </w:tc>
       </w:tr>
       <w:tr>
         <w:trPr>
-          <w:trHeight w:val="1742"/>
+          <w:trHeight w:val="20"/>
         </w:trPr>
         <w:tc>
           <w:tcPr>
@@ -1414,6 +1470,14 @@
                 <w:lang w:val="nl-NL"/>
               </w:rPr>
             </w:pPr>
+            <w:r>
+              <w:rPr>
+                <w:rFonts w:ascii="Calibri" w:hAnsi="Calibri" w:cs="Calibri"/>
+                <w:color w:val="000000"/>
+                <w:lang w:val="nl-NL"/>
+              </w:rPr>
+              <w:t>Ja</w:t>
+            </w:r>
           </w:p>
         </w:tc>
         <w:tc>
@@ -1432,13 +1496,21 @@
                 <w:lang w:val="nl-NL"/>
               </w:rPr>
             </w:pPr>
+            <w:r>
+              <w:rPr>
+                <w:rFonts w:ascii="Calibri" w:hAnsi="Calibri" w:cs="Calibri"/>
+                <w:color w:val="000000"/>
+                <w:lang w:val="nl-NL"/>
+              </w:rPr>
+              <w:t>Ja</w:t>
+            </w:r>
           </w:p>
         </w:tc>
       </w:tr>
       <w:tr>
         <w:trPr>
           <w:cnfStyle w:val="000000100000" w:firstRow="0" w:lastRow="0" w:firstColumn="0" w:lastColumn="0" w:oddVBand="0" w:evenVBand="0" w:oddHBand="1" w:evenHBand="0" w:firstRowFirstColumn="0" w:firstRowLastColumn="0" w:lastRowFirstColumn="0" w:lastRowLastColumn="0"/>
-          <w:trHeight w:val="2033"/>
+          <w:trHeight w:val="20"/>
         </w:trPr>
         <w:tc>
           <w:tcPr>
@@ -1560,6 +1632,14 @@
                 <w:lang w:val="nl-NL"/>
               </w:rPr>
             </w:pPr>
+            <w:r>
+              <w:rPr>
+                <w:rFonts w:ascii="Calibri" w:hAnsi="Calibri" w:cs="Calibri"/>
+                <w:color w:val="000000"/>
+                <w:lang w:val="nl-NL"/>
+              </w:rPr>
+              <w:t>Ja</w:t>
+            </w:r>
           </w:p>
         </w:tc>
         <w:tc>
@@ -1578,12 +1658,20 @@
                 <w:lang w:val="nl-NL"/>
               </w:rPr>
             </w:pPr>
+            <w:r>
+              <w:rPr>
+                <w:rFonts w:ascii="Calibri" w:hAnsi="Calibri" w:cs="Calibri"/>
+                <w:color w:val="000000"/>
+                <w:lang w:val="nl-NL"/>
+              </w:rPr>
+              <w:t>Ja</w:t>
+            </w:r>
           </w:p>
         </w:tc>
       </w:tr>
       <w:tr>
         <w:trPr>
-          <w:trHeight w:val="2323"/>
+          <w:trHeight w:val="20"/>
         </w:trPr>
         <w:tc>
           <w:tcPr>
@@ -1705,6 +1793,14 @@
                 <w:lang w:val="nl-NL"/>
               </w:rPr>
             </w:pPr>
+            <w:r>
+              <w:rPr>
+                <w:rFonts w:ascii="Calibri" w:hAnsi="Calibri" w:cs="Calibri"/>
+                <w:color w:val="000000"/>
+                <w:lang w:val="nl-NL"/>
+              </w:rPr>
+              <w:t>Ja</w:t>
+            </w:r>
           </w:p>
         </w:tc>
         <w:tc>
@@ -1723,13 +1819,21 @@
                 <w:lang w:val="nl-NL"/>
               </w:rPr>
             </w:pPr>
+            <w:r>
+              <w:rPr>
+                <w:rFonts w:ascii="Calibri" w:hAnsi="Calibri" w:cs="Calibri"/>
+                <w:color w:val="000000"/>
+                <w:lang w:val="nl-NL"/>
+              </w:rPr>
+              <w:t>Ja</w:t>
+            </w:r>
           </w:p>
         </w:tc>
       </w:tr>
       <w:tr>
         <w:trPr>
           <w:cnfStyle w:val="000000100000" w:firstRow="0" w:lastRow="0" w:firstColumn="0" w:lastColumn="0" w:oddVBand="0" w:evenVBand="0" w:oddHBand="1" w:evenHBand="0" w:firstRowFirstColumn="0" w:firstRowLastColumn="0" w:lastRowFirstColumn="0" w:lastRowLastColumn="0"/>
-          <w:trHeight w:val="2323"/>
+          <w:trHeight w:val="20"/>
         </w:trPr>
         <w:tc>
           <w:tcPr>
@@ -1753,7 +1857,6 @@
                 <w:color w:val="000000"/>
                 <w:lang w:val="nl-NL"/>
               </w:rPr>
-              <w:lastRenderedPageBreak/>
               <w:t>Bedden</w:t>
             </w:r>
           </w:p>
@@ -1852,6 +1955,14 @@
                 <w:lang w:val="nl-NL"/>
               </w:rPr>
             </w:pPr>
+            <w:r>
+              <w:rPr>
+                <w:rFonts w:ascii="Calibri" w:hAnsi="Calibri" w:cs="Calibri"/>
+                <w:color w:val="000000"/>
+                <w:lang w:val="nl-NL"/>
+              </w:rPr>
+              <w:t>Ja</w:t>
+            </w:r>
           </w:p>
         </w:tc>
         <w:tc>
@@ -1870,12 +1981,20 @@
                 <w:lang w:val="nl-NL"/>
               </w:rPr>
             </w:pPr>
+            <w:r>
+              <w:rPr>
+                <w:rFonts w:ascii="Calibri" w:hAnsi="Calibri" w:cs="Calibri"/>
+                <w:color w:val="000000"/>
+                <w:lang w:val="nl-NL"/>
+              </w:rPr>
+              <w:t>Ja</w:t>
+            </w:r>
           </w:p>
         </w:tc>
       </w:tr>
       <w:tr>
         <w:trPr>
-          <w:trHeight w:val="3775"/>
+          <w:trHeight w:val="20"/>
         </w:trPr>
         <w:tc>
           <w:tcPr>
@@ -2013,6 +2132,14 @@
                 <w:lang w:val="nl-NL"/>
               </w:rPr>
             </w:pPr>
+            <w:r>
+              <w:rPr>
+                <w:rFonts w:ascii="Calibri" w:hAnsi="Calibri" w:cs="Calibri"/>
+                <w:color w:val="000000"/>
+                <w:lang w:val="nl-NL"/>
+              </w:rPr>
+              <w:t>Ja</w:t>
+            </w:r>
           </w:p>
         </w:tc>
         <w:tc>
@@ -2031,13 +2158,21 @@
                 <w:lang w:val="nl-NL"/>
               </w:rPr>
             </w:pPr>
+            <w:r>
+              <w:rPr>
+                <w:rFonts w:ascii="Calibri" w:hAnsi="Calibri" w:cs="Calibri"/>
+                <w:color w:val="000000"/>
+                <w:lang w:val="nl-NL"/>
+              </w:rPr>
+              <w:t>Ja</w:t>
+            </w:r>
           </w:p>
         </w:tc>
       </w:tr>
       <w:tr>
         <w:trPr>
           <w:cnfStyle w:val="000000100000" w:firstRow="0" w:lastRow="0" w:firstColumn="0" w:lastColumn="0" w:oddVBand="0" w:evenVBand="0" w:oddHBand="1" w:evenHBand="0" w:firstRowFirstColumn="0" w:firstRowLastColumn="0" w:lastRowFirstColumn="0" w:lastRowLastColumn="0"/>
-          <w:trHeight w:val="3775"/>
+          <w:trHeight w:val="20"/>
         </w:trPr>
         <w:tc>
           <w:tcPr>
@@ -2159,6 +2294,14 @@
                 <w:lang w:val="nl-NL"/>
               </w:rPr>
             </w:pPr>
+            <w:r>
+              <w:rPr>
+                <w:rFonts w:ascii="Calibri" w:hAnsi="Calibri" w:cs="Calibri"/>
+                <w:color w:val="000000"/>
+                <w:lang w:val="nl-NL"/>
+              </w:rPr>
+              <w:t>Ja</w:t>
+            </w:r>
           </w:p>
         </w:tc>
         <w:tc>
@@ -2177,12 +2320,20 @@
                 <w:lang w:val="nl-NL"/>
               </w:rPr>
             </w:pPr>
+            <w:r>
+              <w:rPr>
+                <w:rFonts w:ascii="Calibri" w:hAnsi="Calibri" w:cs="Calibri"/>
+                <w:color w:val="000000"/>
+                <w:lang w:val="nl-NL"/>
+              </w:rPr>
+              <w:t>Ja</w:t>
+            </w:r>
           </w:p>
         </w:tc>
       </w:tr>
       <w:tr>
         <w:trPr>
-          <w:trHeight w:val="4066"/>
+          <w:trHeight w:val="20"/>
         </w:trPr>
         <w:tc>
           <w:tcPr>
@@ -2206,7 +2357,6 @@
                 <w:color w:val="000000"/>
                 <w:lang w:val="nl-NL"/>
               </w:rPr>
-              <w:lastRenderedPageBreak/>
               <w:t>Pediatrie</w:t>
             </w:r>
           </w:p>
@@ -2305,6 +2455,14 @@
                 <w:lang w:val="nl-NL"/>
               </w:rPr>
             </w:pPr>
+            <w:r>
+              <w:rPr>
+                <w:rFonts w:ascii="Calibri" w:hAnsi="Calibri" w:cs="Calibri"/>
+                <w:color w:val="000000"/>
+                <w:lang w:val="nl-NL"/>
+              </w:rPr>
+              <w:t>Ja</w:t>
+            </w:r>
           </w:p>
         </w:tc>
         <w:tc>
@@ -2323,13 +2481,21 @@
                 <w:lang w:val="nl-NL"/>
               </w:rPr>
             </w:pPr>
+            <w:r>
+              <w:rPr>
+                <w:rFonts w:ascii="Calibri" w:hAnsi="Calibri" w:cs="Calibri"/>
+                <w:color w:val="000000"/>
+                <w:lang w:val="nl-NL"/>
+              </w:rPr>
+              <w:t>Ja</w:t>
+            </w:r>
           </w:p>
         </w:tc>
       </w:tr>
       <w:tr>
         <w:trPr>
           <w:cnfStyle w:val="000000100000" w:firstRow="0" w:lastRow="0" w:firstColumn="0" w:lastColumn="0" w:oddVBand="0" w:evenVBand="0" w:oddHBand="1" w:evenHBand="0" w:firstRowFirstColumn="0" w:firstRowLastColumn="0" w:lastRowFirstColumn="0" w:lastRowLastColumn="0"/>
-          <w:trHeight w:val="3194"/>
+          <w:trHeight w:val="20"/>
         </w:trPr>
         <w:tc>
           <w:tcPr>
@@ -2451,6 +2617,14 @@
                 <w:lang w:val="nl-NL"/>
               </w:rPr>
             </w:pPr>
+            <w:r>
+              <w:rPr>
+                <w:rFonts w:ascii="Calibri" w:hAnsi="Calibri" w:cs="Calibri"/>
+                <w:color w:val="000000"/>
+                <w:lang w:val="nl-NL"/>
+              </w:rPr>
+              <w:t>Ja</w:t>
+            </w:r>
           </w:p>
         </w:tc>
         <w:tc>
@@ -2469,12 +2643,20 @@
                 <w:lang w:val="nl-NL"/>
               </w:rPr>
             </w:pPr>
+            <w:r>
+              <w:rPr>
+                <w:rFonts w:ascii="Calibri" w:hAnsi="Calibri" w:cs="Calibri"/>
+                <w:color w:val="000000"/>
+                <w:lang w:val="nl-NL"/>
+              </w:rPr>
+              <w:t>Ja</w:t>
+            </w:r>
           </w:p>
         </w:tc>
       </w:tr>
       <w:tr>
         <w:trPr>
-          <w:trHeight w:val="2323"/>
+          <w:trHeight w:val="20"/>
         </w:trPr>
         <w:tc>
           <w:tcPr>
@@ -2596,6 +2778,14 @@
                 <w:lang w:val="nl-NL"/>
               </w:rPr>
             </w:pPr>
+            <w:r>
+              <w:rPr>
+                <w:rFonts w:ascii="Calibri" w:hAnsi="Calibri" w:cs="Calibri"/>
+                <w:color w:val="000000"/>
+                <w:lang w:val="nl-NL"/>
+              </w:rPr>
+              <w:t>Ja</w:t>
+            </w:r>
           </w:p>
         </w:tc>
         <w:tc>
@@ -2614,13 +2804,21 @@
                 <w:lang w:val="nl-NL"/>
               </w:rPr>
             </w:pPr>
+            <w:r>
+              <w:rPr>
+                <w:rFonts w:ascii="Calibri" w:hAnsi="Calibri" w:cs="Calibri"/>
+                <w:color w:val="000000"/>
+                <w:lang w:val="nl-NL"/>
+              </w:rPr>
+              <w:t>Ja</w:t>
+            </w:r>
           </w:p>
         </w:tc>
       </w:tr>
       <w:tr>
         <w:trPr>
           <w:cnfStyle w:val="000000100000" w:firstRow="0" w:lastRow="0" w:firstColumn="0" w:lastColumn="0" w:oddVBand="0" w:evenVBand="0" w:oddHBand="1" w:evenHBand="0" w:firstRowFirstColumn="0" w:firstRowLastColumn="0" w:lastRowFirstColumn="0" w:lastRowLastColumn="0"/>
-          <w:trHeight w:val="3485"/>
+          <w:trHeight w:val="20"/>
         </w:trPr>
         <w:tc>
           <w:tcPr>
@@ -2644,14 +2842,74 @@
                 <w:color w:val="000000"/>
                 <w:lang w:val="nl-NL"/>
               </w:rPr>
+              <w:t xml:space="preserve">Pediatrie </w:t>
+            </w:r>
+          </w:p>
+        </w:tc>
+        <w:tc>
+          <w:tcPr>
+            <w:tcW w:w="807" w:type="pct"/>
+          </w:tcPr>
+          <w:p>
+            <w:pPr>
+              <w:autoSpaceDE w:val="0"/>
+              <w:autoSpaceDN w:val="0"/>
+              <w:adjustRightInd w:val="0"/>
+              <w:cnfStyle w:val="000000100000" w:firstRow="0" w:lastRow="0" w:firstColumn="0" w:lastColumn="0" w:oddVBand="0" w:evenVBand="0" w:oddHBand="1" w:evenHBand="0" w:firstRowFirstColumn="0" w:firstRowLastColumn="0" w:lastRowFirstColumn="0" w:lastRowLastColumn="0"/>
+              <w:rPr>
+                <w:rFonts w:ascii="Calibri" w:hAnsi="Calibri" w:cs="Calibri"/>
+                <w:color w:val="000000"/>
+                <w:lang w:val="nl-NL"/>
+              </w:rPr>
+            </w:pPr>
+            <w:r>
+              <w:rPr>
+                <w:rFonts w:ascii="Calibri" w:hAnsi="Calibri" w:cs="Calibri"/>
+                <w:color w:val="000000"/>
+                <w:lang w:val="nl-NL"/>
+              </w:rPr>
+              <w:t>Lab aanvragen</w:t>
+            </w:r>
+          </w:p>
+        </w:tc>
+        <w:tc>
+          <w:tcPr>
+            <w:cnfStyle w:val="000010000000" w:firstRow="0" w:lastRow="0" w:firstColumn="0" w:lastColumn="0" w:oddVBand="1" w:evenVBand="0" w:oddHBand="0" w:evenHBand="0" w:firstRowFirstColumn="0" w:firstRowLastColumn="0" w:lastRowFirstColumn="0" w:lastRowLastColumn="0"/>
+            <w:tcW w:w="1224" w:type="pct"/>
+          </w:tcPr>
+          <w:p>
+            <w:pPr>
+              <w:autoSpaceDE w:val="0"/>
+              <w:autoSpaceDN w:val="0"/>
+              <w:adjustRightInd w:val="0"/>
+              <w:rPr>
+                <w:rFonts w:ascii="Calibri" w:hAnsi="Calibri" w:cs="Calibri"/>
+                <w:color w:val="000000"/>
+                <w:lang w:val="nl-NL"/>
+              </w:rPr>
+            </w:pPr>
+            <w:r>
+              <w:rPr>
+                <w:rFonts w:ascii="Calibri" w:hAnsi="Calibri" w:cs="Calibri"/>
+                <w:color w:val="000000"/>
+                <w:lang w:val="nl-NL"/>
+              </w:rPr>
+              <w:t xml:space="preserve">Lab aanvragen kunnen worden geselecteerd </w:t>
+            </w:r>
+            <w:r>
+              <w:rPr>
+                <w:rFonts w:ascii="Calibri" w:hAnsi="Calibri" w:cs="Calibri"/>
+                <w:color w:val="000000"/>
+                <w:lang w:val="nl-NL"/>
+              </w:rPr>
               <w:lastRenderedPageBreak/>
-              <w:t xml:space="preserve">Pediatrie </w:t>
-            </w:r>
-          </w:p>
-        </w:tc>
-        <w:tc>
-          <w:tcPr>
-            <w:tcW w:w="807" w:type="pct"/>
+              <w:t>en komen correct in de afspraken</w:t>
+            </w:r>
+          </w:p>
+        </w:tc>
+        <w:tc>
+          <w:tcPr>
+            <w:tcW w:w="1044" w:type="pct"/>
           </w:tcPr>
           <w:p>
             <w:pPr>
@@ -2671,39 +2929,40 @@
                 <w:color w:val="000000"/>
                 <w:lang w:val="nl-NL"/>
               </w:rPr>
-              <w:t>Lab aanvragen</w:t>
-            </w:r>
-          </w:p>
-        </w:tc>
-        <w:tc>
-          <w:tcPr>
-            <w:cnfStyle w:val="000010000000" w:firstRow="0" w:lastRow="0" w:firstColumn="0" w:lastColumn="0" w:oddVBand="1" w:evenVBand="0" w:oddHBand="0" w:evenHBand="0" w:firstRowFirstColumn="0" w:firstRowLastColumn="0" w:lastRowFirstColumn="0" w:lastRowLastColumn="0"/>
-            <w:tcW w:w="1224" w:type="pct"/>
-          </w:tcPr>
-          <w:p>
-            <w:pPr>
-              <w:autoSpaceDE w:val="0"/>
-              <w:autoSpaceDN w:val="0"/>
-              <w:adjustRightInd w:val="0"/>
-              <w:rPr>
-                <w:rFonts w:ascii="Calibri" w:hAnsi="Calibri" w:cs="Calibri"/>
-                <w:color w:val="000000"/>
-                <w:lang w:val="nl-NL"/>
-              </w:rPr>
-            </w:pPr>
-            <w:r>
-              <w:rPr>
-                <w:rFonts w:ascii="Calibri" w:hAnsi="Calibri" w:cs="Calibri"/>
-                <w:color w:val="000000"/>
-                <w:lang w:val="nl-NL"/>
-              </w:rPr>
-              <w:t>Lab aanvragen kunnen worden geselecteerd en komen correct in de afspraken</w:t>
-            </w:r>
-          </w:p>
-        </w:tc>
-        <w:tc>
-          <w:tcPr>
-            <w:tcW w:w="1044" w:type="pct"/>
+              <w:lastRenderedPageBreak/>
+              <w:t>Casper Bollen</w:t>
+            </w:r>
+          </w:p>
+        </w:tc>
+        <w:tc>
+          <w:tcPr>
+            <w:cnfStyle w:val="000010000000" w:firstRow="0" w:lastRow="0" w:firstColumn="0" w:lastColumn="0" w:oddVBand="1" w:evenVBand="0" w:oddHBand="0" w:evenHBand="0" w:firstRowFirstColumn="0" w:firstRowLastColumn="0" w:lastRowFirstColumn="0" w:lastRowLastColumn="0"/>
+            <w:tcW w:w="603" w:type="pct"/>
+          </w:tcPr>
+          <w:p>
+            <w:pPr>
+              <w:autoSpaceDE w:val="0"/>
+              <w:autoSpaceDN w:val="0"/>
+              <w:adjustRightInd w:val="0"/>
+              <w:rPr>
+                <w:rFonts w:ascii="Calibri" w:hAnsi="Calibri" w:cs="Calibri"/>
+                <w:color w:val="000000"/>
+                <w:lang w:val="nl-NL"/>
+              </w:rPr>
+            </w:pPr>
+            <w:r>
+              <w:rPr>
+                <w:rFonts w:ascii="Calibri" w:hAnsi="Calibri" w:cs="Calibri"/>
+                <w:color w:val="000000"/>
+                <w:lang w:val="nl-NL"/>
+              </w:rPr>
+              <w:t>Ja</w:t>
+            </w:r>
+          </w:p>
+        </w:tc>
+        <w:tc>
+          <w:tcPr>
+            <w:tcW w:w="576" w:type="pct"/>
           </w:tcPr>
           <w:p>
             <w:pPr>
@@ -2723,50 +2982,14 @@
                 <w:color w:val="000000"/>
                 <w:lang w:val="nl-NL"/>
               </w:rPr>
-              <w:t>Casper Bollen</w:t>
-            </w:r>
-          </w:p>
-        </w:tc>
-        <w:tc>
-          <w:tcPr>
-            <w:cnfStyle w:val="000010000000" w:firstRow="0" w:lastRow="0" w:firstColumn="0" w:lastColumn="0" w:oddVBand="1" w:evenVBand="0" w:oddHBand="0" w:evenHBand="0" w:firstRowFirstColumn="0" w:firstRowLastColumn="0" w:lastRowFirstColumn="0" w:lastRowLastColumn="0"/>
-            <w:tcW w:w="603" w:type="pct"/>
-          </w:tcPr>
-          <w:p>
-            <w:pPr>
-              <w:autoSpaceDE w:val="0"/>
-              <w:autoSpaceDN w:val="0"/>
-              <w:adjustRightInd w:val="0"/>
-              <w:rPr>
-                <w:rFonts w:ascii="Calibri" w:hAnsi="Calibri" w:cs="Calibri"/>
-                <w:color w:val="000000"/>
-                <w:lang w:val="nl-NL"/>
-              </w:rPr>
-            </w:pPr>
-          </w:p>
-        </w:tc>
-        <w:tc>
-          <w:tcPr>
-            <w:tcW w:w="576" w:type="pct"/>
-          </w:tcPr>
-          <w:p>
-            <w:pPr>
-              <w:autoSpaceDE w:val="0"/>
-              <w:autoSpaceDN w:val="0"/>
-              <w:adjustRightInd w:val="0"/>
-              <w:cnfStyle w:val="000000100000" w:firstRow="0" w:lastRow="0" w:firstColumn="0" w:lastColumn="0" w:oddVBand="0" w:evenVBand="0" w:oddHBand="1" w:evenHBand="0" w:firstRowFirstColumn="0" w:firstRowLastColumn="0" w:lastRowFirstColumn="0" w:lastRowLastColumn="0"/>
-              <w:rPr>
-                <w:rFonts w:ascii="Calibri" w:hAnsi="Calibri" w:cs="Calibri"/>
-                <w:color w:val="000000"/>
-                <w:lang w:val="nl-NL"/>
-              </w:rPr>
-            </w:pPr>
+              <w:t>Ja</w:t>
+            </w:r>
           </w:p>
         </w:tc>
       </w:tr>
       <w:tr>
         <w:trPr>
-          <w:trHeight w:val="4356"/>
+          <w:trHeight w:val="20"/>
         </w:trPr>
         <w:tc>
           <w:tcPr>
@@ -2790,6 +3013,7 @@
                 <w:color w:val="000000"/>
                 <w:lang w:val="nl-NL"/>
               </w:rPr>
+              <w:lastRenderedPageBreak/>
               <w:t>Pediatrie</w:t>
             </w:r>
           </w:p>
@@ -2888,6 +3112,14 @@
                 <w:lang w:val="nl-NL"/>
               </w:rPr>
             </w:pPr>
+            <w:r>
+              <w:rPr>
+                <w:rFonts w:ascii="Calibri" w:hAnsi="Calibri" w:cs="Calibri"/>
+                <w:color w:val="000000"/>
+                <w:lang w:val="nl-NL"/>
+              </w:rPr>
+              <w:t>Ja</w:t>
+            </w:r>
           </w:p>
         </w:tc>
         <w:tc>
@@ -2906,13 +3138,21 @@
                 <w:lang w:val="nl-NL"/>
               </w:rPr>
             </w:pPr>
+            <w:r>
+              <w:rPr>
+                <w:rFonts w:ascii="Calibri" w:hAnsi="Calibri" w:cs="Calibri"/>
+                <w:color w:val="000000"/>
+                <w:lang w:val="nl-NL"/>
+              </w:rPr>
+              <w:t>Ja</w:t>
+            </w:r>
           </w:p>
         </w:tc>
       </w:tr>
       <w:tr>
         <w:trPr>
           <w:cnfStyle w:val="000000100000" w:firstRow="0" w:lastRow="0" w:firstColumn="0" w:lastColumn="0" w:oddVBand="0" w:evenVBand="0" w:oddHBand="1" w:evenHBand="0" w:firstRowFirstColumn="0" w:firstRowLastColumn="0" w:lastRowFirstColumn="0" w:lastRowLastColumn="0"/>
-          <w:trHeight w:val="4356"/>
+          <w:trHeight w:val="20"/>
         </w:trPr>
         <w:tc>
           <w:tcPr>
@@ -2936,7 +3176,6 @@
                 <w:color w:val="000000"/>
                 <w:lang w:val="nl-NL"/>
               </w:rPr>
-              <w:lastRenderedPageBreak/>
               <w:t>Neonatologie</w:t>
             </w:r>
           </w:p>
@@ -3058,7 +3297,7 @@
       </w:tr>
       <w:tr>
         <w:trPr>
-          <w:trHeight w:val="4066"/>
+          <w:trHeight w:val="20"/>
         </w:trPr>
         <w:tc>
           <w:tcPr>
@@ -3204,7 +3443,7 @@
       <w:tr>
         <w:trPr>
           <w:cnfStyle w:val="000000100000" w:firstRow="0" w:lastRow="0" w:firstColumn="0" w:lastColumn="0" w:oddVBand="0" w:evenVBand="0" w:oddHBand="1" w:evenHBand="0" w:firstRowFirstColumn="0" w:firstRowLastColumn="0" w:lastRowFirstColumn="0" w:lastRowLastColumn="0"/>
-          <w:trHeight w:val="4356"/>
+          <w:trHeight w:val="20"/>
         </w:trPr>
         <w:tc>
           <w:tcPr>
@@ -3228,7 +3467,6 @@
                 <w:color w:val="000000"/>
                 <w:lang w:val="nl-NL"/>
               </w:rPr>
-              <w:lastRenderedPageBreak/>
               <w:t>Neonatologie</w:t>
             </w:r>
           </w:p>
@@ -3350,7 +3588,7 @@
       </w:tr>
       <w:tr>
         <w:trPr>
-          <w:trHeight w:val="3485"/>
+          <w:trHeight w:val="20"/>
         </w:trPr>
         <w:tc>
           <w:tcPr>
@@ -3496,7 +3734,7 @@
       <w:tr>
         <w:trPr>
           <w:cnfStyle w:val="000000100000" w:firstRow="0" w:lastRow="0" w:firstColumn="0" w:lastColumn="0" w:oddVBand="0" w:evenVBand="0" w:oddHBand="1" w:evenHBand="0" w:firstRowFirstColumn="0" w:firstRowLastColumn="0" w:lastRowFirstColumn="0" w:lastRowLastColumn="0"/>
-          <w:trHeight w:val="4356"/>
+          <w:trHeight w:val="20"/>
         </w:trPr>
         <w:tc>
           <w:tcPr>
@@ -3520,7 +3758,6 @@
                 <w:color w:val="000000"/>
                 <w:lang w:val="nl-NL"/>
               </w:rPr>
-              <w:lastRenderedPageBreak/>
               <w:t>Neonatologie</w:t>
             </w:r>
           </w:p>
@@ -3642,7 +3879,7 @@
       </w:tr>
       <w:tr>
         <w:trPr>
-          <w:trHeight w:val="2904"/>
+          <w:trHeight w:val="20"/>
         </w:trPr>
         <w:tc>
           <w:tcPr>
@@ -3764,6 +4001,14 @@
                 <w:lang w:val="nl-NL"/>
               </w:rPr>
             </w:pPr>
+            <w:r>
+              <w:rPr>
+                <w:rFonts w:ascii="Calibri" w:hAnsi="Calibri" w:cs="Calibri"/>
+                <w:color w:val="000000"/>
+                <w:lang w:val="nl-NL"/>
+              </w:rPr>
+              <w:t>Ja</w:t>
+            </w:r>
           </w:p>
         </w:tc>
         <w:tc>
@@ -3782,13 +4027,21 @@
                 <w:lang w:val="nl-NL"/>
               </w:rPr>
             </w:pPr>
+            <w:r>
+              <w:rPr>
+                <w:rFonts w:ascii="Calibri" w:hAnsi="Calibri" w:cs="Calibri"/>
+                <w:color w:val="000000"/>
+                <w:lang w:val="nl-NL"/>
+              </w:rPr>
+              <w:t>Ja</w:t>
+            </w:r>
           </w:p>
         </w:tc>
       </w:tr>
       <w:tr>
         <w:trPr>
           <w:cnfStyle w:val="000000100000" w:firstRow="0" w:lastRow="0" w:firstColumn="0" w:lastColumn="0" w:oddVBand="0" w:evenVBand="0" w:oddHBand="1" w:evenHBand="0" w:firstRowFirstColumn="0" w:firstRowLastColumn="0" w:lastRowFirstColumn="0" w:lastRowLastColumn="0"/>
-          <w:trHeight w:val="2033"/>
+          <w:trHeight w:val="20"/>
         </w:trPr>
         <w:tc>
           <w:tcPr>
@@ -3910,6 +4163,14 @@
                 <w:lang w:val="nl-NL"/>
               </w:rPr>
             </w:pPr>
+            <w:r>
+              <w:rPr>
+                <w:rFonts w:ascii="Calibri" w:hAnsi="Calibri" w:cs="Calibri"/>
+                <w:color w:val="000000"/>
+                <w:lang w:val="nl-NL"/>
+              </w:rPr>
+              <w:t>Ja</w:t>
+            </w:r>
           </w:p>
         </w:tc>
         <w:tc>
@@ -3928,12 +4189,20 @@
                 <w:lang w:val="nl-NL"/>
               </w:rPr>
             </w:pPr>
+            <w:r>
+              <w:rPr>
+                <w:rFonts w:ascii="Calibri" w:hAnsi="Calibri" w:cs="Calibri"/>
+                <w:color w:val="000000"/>
+                <w:lang w:val="nl-NL"/>
+              </w:rPr>
+              <w:t>Ja</w:t>
+            </w:r>
           </w:p>
         </w:tc>
       </w:tr>
       <w:tr>
         <w:trPr>
-          <w:trHeight w:val="2614"/>
+          <w:trHeight w:val="20"/>
         </w:trPr>
         <w:tc>
           <w:tcPr>
@@ -4055,6 +4324,14 @@
                 <w:lang w:val="nl-NL"/>
               </w:rPr>
             </w:pPr>
+            <w:r>
+              <w:rPr>
+                <w:rFonts w:ascii="Calibri" w:hAnsi="Calibri" w:cs="Calibri"/>
+                <w:color w:val="000000"/>
+                <w:lang w:val="nl-NL"/>
+              </w:rPr>
+              <w:t>Ja</w:t>
+            </w:r>
           </w:p>
         </w:tc>
         <w:tc>
@@ -4073,13 +4350,21 @@
                 <w:lang w:val="nl-NL"/>
               </w:rPr>
             </w:pPr>
+            <w:r>
+              <w:rPr>
+                <w:rFonts w:ascii="Calibri" w:hAnsi="Calibri" w:cs="Calibri"/>
+                <w:color w:val="000000"/>
+                <w:lang w:val="nl-NL"/>
+              </w:rPr>
+              <w:t>Ja</w:t>
+            </w:r>
           </w:p>
         </w:tc>
       </w:tr>
       <w:tr>
         <w:trPr>
           <w:cnfStyle w:val="000000100000" w:firstRow="0" w:lastRow="0" w:firstColumn="0" w:lastColumn="0" w:oddVBand="0" w:evenVBand="0" w:oddHBand="1" w:evenHBand="0" w:firstRowFirstColumn="0" w:firstRowLastColumn="0" w:lastRowFirstColumn="0" w:lastRowLastColumn="0"/>
-          <w:trHeight w:val="3194"/>
+          <w:trHeight w:val="20"/>
         </w:trPr>
         <w:tc>
           <w:tcPr>
@@ -4103,14 +4388,74 @@
                 <w:color w:val="000000"/>
                 <w:lang w:val="nl-NL"/>
               </w:rPr>
+              <w:t>Infuusbrief Overzetten</w:t>
+            </w:r>
+          </w:p>
+        </w:tc>
+        <w:tc>
+          <w:tcPr>
+            <w:tcW w:w="807" w:type="pct"/>
+          </w:tcPr>
+          <w:p>
+            <w:pPr>
+              <w:autoSpaceDE w:val="0"/>
+              <w:autoSpaceDN w:val="0"/>
+              <w:adjustRightInd w:val="0"/>
+              <w:cnfStyle w:val="000000100000" w:firstRow="0" w:lastRow="0" w:firstColumn="0" w:lastColumn="0" w:oddVBand="0" w:evenVBand="0" w:oddHBand="1" w:evenHBand="0" w:firstRowFirstColumn="0" w:firstRowLastColumn="0" w:lastRowFirstColumn="0" w:lastRowLastColumn="0"/>
+              <w:rPr>
+                <w:rFonts w:ascii="Calibri" w:hAnsi="Calibri" w:cs="Calibri"/>
+                <w:color w:val="000000"/>
+                <w:lang w:val="nl-NL"/>
+              </w:rPr>
+            </w:pPr>
+            <w:r>
+              <w:rPr>
+                <w:rFonts w:ascii="Calibri" w:hAnsi="Calibri" w:cs="Calibri"/>
+                <w:color w:val="000000"/>
+                <w:lang w:val="nl-NL"/>
+              </w:rPr>
+              <w:t>17:00 uur Overzetten</w:t>
+            </w:r>
+          </w:p>
+        </w:tc>
+        <w:tc>
+          <w:tcPr>
+            <w:cnfStyle w:val="000010000000" w:firstRow="0" w:lastRow="0" w:firstColumn="0" w:lastColumn="0" w:oddVBand="1" w:evenVBand="0" w:oddHBand="0" w:evenHBand="0" w:firstRowFirstColumn="0" w:firstRowLastColumn="0" w:lastRowFirstColumn="0" w:lastRowLastColumn="0"/>
+            <w:tcW w:w="1224" w:type="pct"/>
+          </w:tcPr>
+          <w:p>
+            <w:pPr>
+              <w:autoSpaceDE w:val="0"/>
+              <w:autoSpaceDN w:val="0"/>
+              <w:adjustRightInd w:val="0"/>
+              <w:rPr>
+                <w:rFonts w:ascii="Calibri" w:hAnsi="Calibri" w:cs="Calibri"/>
+                <w:color w:val="000000"/>
+                <w:lang w:val="nl-NL"/>
+              </w:rPr>
+            </w:pPr>
+            <w:r>
+              <w:rPr>
+                <w:rFonts w:ascii="Calibri" w:hAnsi="Calibri" w:cs="Calibri"/>
+                <w:color w:val="000000"/>
+                <w:lang w:val="nl-NL"/>
+              </w:rPr>
+              <w:t xml:space="preserve">De 17:00 uur afspraken kunnen worden overgezet naar de </w:t>
+            </w:r>
+            <w:r>
+              <w:rPr>
+                <w:rFonts w:ascii="Calibri" w:hAnsi="Calibri" w:cs="Calibri"/>
+                <w:color w:val="000000"/>
+                <w:lang w:val="nl-NL"/>
+              </w:rPr>
               <w:lastRenderedPageBreak/>
-              <w:t>Infuusbrief Overzetten</w:t>
-            </w:r>
-          </w:p>
-        </w:tc>
-        <w:tc>
-          <w:tcPr>
-            <w:tcW w:w="807" w:type="pct"/>
+              <w:t>actuele afspraken</w:t>
+            </w:r>
+          </w:p>
+        </w:tc>
+        <w:tc>
+          <w:tcPr>
+            <w:tcW w:w="1044" w:type="pct"/>
           </w:tcPr>
           <w:p>
             <w:pPr>
@@ -4130,58 +4475,7 @@
                 <w:color w:val="000000"/>
                 <w:lang w:val="nl-NL"/>
               </w:rPr>
-              <w:t>17:00 uur Overzetten</w:t>
-            </w:r>
-          </w:p>
-        </w:tc>
-        <w:tc>
-          <w:tcPr>
-            <w:cnfStyle w:val="000010000000" w:firstRow="0" w:lastRow="0" w:firstColumn="0" w:lastColumn="0" w:oddVBand="1" w:evenVBand="0" w:oddHBand="0" w:evenHBand="0" w:firstRowFirstColumn="0" w:firstRowLastColumn="0" w:lastRowFirstColumn="0" w:lastRowLastColumn="0"/>
-            <w:tcW w:w="1224" w:type="pct"/>
-          </w:tcPr>
-          <w:p>
-            <w:pPr>
-              <w:autoSpaceDE w:val="0"/>
-              <w:autoSpaceDN w:val="0"/>
-              <w:adjustRightInd w:val="0"/>
-              <w:rPr>
-                <w:rFonts w:ascii="Calibri" w:hAnsi="Calibri" w:cs="Calibri"/>
-                <w:color w:val="000000"/>
-                <w:lang w:val="nl-NL"/>
-              </w:rPr>
-            </w:pPr>
-            <w:r>
-              <w:rPr>
-                <w:rFonts w:ascii="Calibri" w:hAnsi="Calibri" w:cs="Calibri"/>
-                <w:color w:val="000000"/>
-                <w:lang w:val="nl-NL"/>
-              </w:rPr>
-              <w:t>De 17:00 uur afspraken kunnen worden overgezet naar de actuele afspraken</w:t>
-            </w:r>
-          </w:p>
-        </w:tc>
-        <w:tc>
-          <w:tcPr>
-            <w:tcW w:w="1044" w:type="pct"/>
-          </w:tcPr>
-          <w:p>
-            <w:pPr>
-              <w:autoSpaceDE w:val="0"/>
-              <w:autoSpaceDN w:val="0"/>
-              <w:adjustRightInd w:val="0"/>
-              <w:cnfStyle w:val="000000100000" w:firstRow="0" w:lastRow="0" w:firstColumn="0" w:lastColumn="0" w:oddVBand="0" w:evenVBand="0" w:oddHBand="1" w:evenHBand="0" w:firstRowFirstColumn="0" w:firstRowLastColumn="0" w:lastRowFirstColumn="0" w:lastRowLastColumn="0"/>
-              <w:rPr>
-                <w:rFonts w:ascii="Calibri" w:hAnsi="Calibri" w:cs="Calibri"/>
-                <w:color w:val="000000"/>
-                <w:lang w:val="nl-NL"/>
-              </w:rPr>
-            </w:pPr>
-            <w:r>
-              <w:rPr>
-                <w:rFonts w:ascii="Calibri" w:hAnsi="Calibri" w:cs="Calibri"/>
-                <w:color w:val="000000"/>
-                <w:lang w:val="nl-NL"/>
-              </w:rPr>
+              <w:lastRenderedPageBreak/>
               <w:t>Daniel Vijlbrief</w:t>
             </w:r>
           </w:p>
@@ -4225,7 +4519,7 @@
       </w:tr>
       <w:tr>
         <w:trPr>
-          <w:trHeight w:val="3485"/>
+          <w:trHeight w:val="20"/>
         </w:trPr>
         <w:tc>
           <w:tcPr>
@@ -4249,6 +4543,7 @@
                 <w:color w:val="000000"/>
                 <w:lang w:val="nl-NL"/>
               </w:rPr>
+              <w:lastRenderedPageBreak/>
               <w:t>Infuusbrief Overzetten</w:t>
             </w:r>
           </w:p>
@@ -4371,7 +4666,7 @@
       <w:tr>
         <w:trPr>
           <w:cnfStyle w:val="000000100000" w:firstRow="0" w:lastRow="0" w:firstColumn="0" w:lastColumn="0" w:oddVBand="0" w:evenVBand="0" w:oddHBand="1" w:evenHBand="0" w:firstRowFirstColumn="0" w:firstRowLastColumn="0" w:lastRowFirstColumn="0" w:lastRowLastColumn="0"/>
-          <w:trHeight w:val="3485"/>
+          <w:trHeight w:val="20"/>
         </w:trPr>
         <w:tc>
           <w:tcPr>
@@ -4493,6 +4788,14 @@
                 <w:lang w:val="nl-NL"/>
               </w:rPr>
             </w:pPr>
+            <w:r>
+              <w:rPr>
+                <w:rFonts w:ascii="Calibri" w:hAnsi="Calibri" w:cs="Calibri"/>
+                <w:color w:val="000000"/>
+                <w:lang w:val="nl-NL"/>
+              </w:rPr>
+              <w:t>Ja</w:t>
+            </w:r>
           </w:p>
         </w:tc>
         <w:tc>
@@ -4511,12 +4814,20 @@
                 <w:lang w:val="nl-NL"/>
               </w:rPr>
             </w:pPr>
+            <w:r>
+              <w:rPr>
+                <w:rFonts w:ascii="Calibri" w:hAnsi="Calibri" w:cs="Calibri"/>
+                <w:color w:val="000000"/>
+                <w:lang w:val="nl-NL"/>
+              </w:rPr>
+              <w:t>Ja</w:t>
+            </w:r>
           </w:p>
         </w:tc>
       </w:tr>
       <w:tr>
         <w:trPr>
-          <w:trHeight w:val="2033"/>
+          <w:trHeight w:val="20"/>
         </w:trPr>
         <w:tc>
           <w:tcPr>
@@ -4540,7 +4851,6 @@
                 <w:color w:val="000000"/>
                 <w:lang w:val="nl-NL"/>
               </w:rPr>
-              <w:lastRenderedPageBreak/>
               <w:t>Print Pediatrie</w:t>
             </w:r>
           </w:p>
@@ -4639,6 +4949,14 @@
                 <w:lang w:val="nl-NL"/>
               </w:rPr>
             </w:pPr>
+            <w:r>
+              <w:rPr>
+                <w:rFonts w:ascii="Calibri" w:hAnsi="Calibri" w:cs="Calibri"/>
+                <w:color w:val="000000"/>
+                <w:lang w:val="nl-NL"/>
+              </w:rPr>
+              <w:t>Ja</w:t>
+            </w:r>
           </w:p>
         </w:tc>
         <w:tc>
@@ -4657,13 +4975,21 @@
                 <w:lang w:val="nl-NL"/>
               </w:rPr>
             </w:pPr>
+            <w:r>
+              <w:rPr>
+                <w:rFonts w:ascii="Calibri" w:hAnsi="Calibri" w:cs="Calibri"/>
+                <w:color w:val="000000"/>
+                <w:lang w:val="nl-NL"/>
+              </w:rPr>
+              <w:t>Ja</w:t>
+            </w:r>
           </w:p>
         </w:tc>
       </w:tr>
       <w:tr>
         <w:trPr>
           <w:cnfStyle w:val="000000100000" w:firstRow="0" w:lastRow="0" w:firstColumn="0" w:lastColumn="0" w:oddVBand="0" w:evenVBand="0" w:oddHBand="1" w:evenHBand="0" w:firstRowFirstColumn="0" w:firstRowLastColumn="0" w:lastRowFirstColumn="0" w:lastRowLastColumn="0"/>
-          <w:trHeight w:val="2323"/>
+          <w:trHeight w:val="20"/>
         </w:trPr>
         <w:tc>
           <w:tcPr>
@@ -4785,6 +5111,14 @@
                 <w:lang w:val="nl-NL"/>
               </w:rPr>
             </w:pPr>
+            <w:r>
+              <w:rPr>
+                <w:rFonts w:ascii="Calibri" w:hAnsi="Calibri" w:cs="Calibri"/>
+                <w:color w:val="000000"/>
+                <w:lang w:val="nl-NL"/>
+              </w:rPr>
+              <w:t>Ja</w:t>
+            </w:r>
           </w:p>
         </w:tc>
         <w:tc>
@@ -4803,12 +5137,20 @@
                 <w:lang w:val="nl-NL"/>
               </w:rPr>
             </w:pPr>
+            <w:r>
+              <w:rPr>
+                <w:rFonts w:ascii="Calibri" w:hAnsi="Calibri" w:cs="Calibri"/>
+                <w:color w:val="000000"/>
+                <w:lang w:val="nl-NL"/>
+              </w:rPr>
+              <w:t>Ja</w:t>
+            </w:r>
           </w:p>
         </w:tc>
       </w:tr>
       <w:tr>
         <w:trPr>
-          <w:trHeight w:val="2904"/>
+          <w:trHeight w:val="20"/>
         </w:trPr>
         <w:tc>
           <w:tcPr>
@@ -4930,6 +5272,14 @@
                 <w:lang w:val="nl-NL"/>
               </w:rPr>
             </w:pPr>
+            <w:r>
+              <w:rPr>
+                <w:rFonts w:ascii="Calibri" w:hAnsi="Calibri" w:cs="Calibri"/>
+                <w:color w:val="000000"/>
+                <w:lang w:val="nl-NL"/>
+              </w:rPr>
+              <w:t>Ja</w:t>
+            </w:r>
           </w:p>
         </w:tc>
         <w:tc>
@@ -4948,13 +5298,21 @@
                 <w:lang w:val="nl-NL"/>
               </w:rPr>
             </w:pPr>
+            <w:r>
+              <w:rPr>
+                <w:rFonts w:ascii="Calibri" w:hAnsi="Calibri" w:cs="Calibri"/>
+                <w:color w:val="000000"/>
+                <w:lang w:val="nl-NL"/>
+              </w:rPr>
+              <w:t>Ja</w:t>
+            </w:r>
           </w:p>
         </w:tc>
       </w:tr>
       <w:tr>
         <w:trPr>
           <w:cnfStyle w:val="000000100000" w:firstRow="0" w:lastRow="0" w:firstColumn="0" w:lastColumn="0" w:oddVBand="0" w:evenVBand="0" w:oddHBand="1" w:evenHBand="0" w:firstRowFirstColumn="0" w:firstRowLastColumn="0" w:lastRowFirstColumn="0" w:lastRowLastColumn="0"/>
-          <w:trHeight w:val="3485"/>
+          <w:trHeight w:val="20"/>
         </w:trPr>
         <w:tc>
           <w:tcPr>
@@ -5099,7 +5457,7 @@
       </w:tr>
       <w:tr>
         <w:trPr>
-          <w:trHeight w:val="2904"/>
+          <w:trHeight w:val="20"/>
         </w:trPr>
         <w:tc>
           <w:tcPr>
@@ -5123,7 +5481,6 @@
                 <w:color w:val="000000"/>
                 <w:lang w:val="nl-NL"/>
               </w:rPr>
-              <w:lastRenderedPageBreak/>
               <w:t>Print Neonatologie</w:t>
             </w:r>
           </w:p>
@@ -5246,7 +5603,7 @@
       <w:tr>
         <w:trPr>
           <w:cnfStyle w:val="000000100000" w:firstRow="0" w:lastRow="0" w:firstColumn="0" w:lastColumn="0" w:oddVBand="0" w:evenVBand="0" w:oddHBand="1" w:evenHBand="0" w:firstRowFirstColumn="0" w:firstRowLastColumn="0" w:lastRowFirstColumn="0" w:lastRowLastColumn="0"/>
-          <w:trHeight w:val="2323"/>
+          <w:trHeight w:val="20"/>
         </w:trPr>
         <w:tc>
           <w:tcPr>
@@ -5391,7 +5748,7 @@
       </w:tr>
       <w:tr>
         <w:trPr>
-          <w:trHeight w:val="2904"/>
+          <w:trHeight w:val="20"/>
         </w:trPr>
         <w:tc>
           <w:tcPr>
@@ -5537,7 +5894,7 @@
       <w:tr>
         <w:trPr>
           <w:cnfStyle w:val="000000100000" w:firstRow="0" w:lastRow="0" w:firstColumn="0" w:lastColumn="0" w:oddVBand="0" w:evenVBand="0" w:oddHBand="1" w:evenHBand="0" w:firstRowFirstColumn="0" w:firstRowLastColumn="0" w:lastRowFirstColumn="0" w:lastRowLastColumn="0"/>
-          <w:trHeight w:val="4356"/>
+          <w:trHeight w:val="20"/>
         </w:trPr>
         <w:tc>
           <w:tcPr>
@@ -5561,7 +5918,6 @@
                 <w:color w:val="000000"/>
                 <w:lang w:val="nl-NL"/>
               </w:rPr>
-              <w:lastRenderedPageBreak/>
               <w:t>Print Neonatologie</w:t>
             </w:r>
           </w:p>
@@ -5683,7 +6039,7 @@
       </w:tr>
       <w:tr>
         <w:trPr>
-          <w:trHeight w:val="3775"/>
+          <w:trHeight w:val="20"/>
         </w:trPr>
         <w:tc>
           <w:tcPr>
@@ -5829,7 +6185,7 @@
       <w:tr>
         <w:trPr>
           <w:cnfStyle w:val="000000100000" w:firstRow="0" w:lastRow="0" w:firstColumn="0" w:lastColumn="0" w:oddVBand="0" w:evenVBand="0" w:oddHBand="1" w:evenHBand="0" w:firstRowFirstColumn="0" w:firstRowLastColumn="0" w:lastRowFirstColumn="0" w:lastRowLastColumn="0"/>
-          <w:trHeight w:val="3775"/>
+          <w:trHeight w:val="20"/>
         </w:trPr>
         <w:tc>
           <w:tcPr>
@@ -5905,7 +6261,16 @@
                 <w:color w:val="000000"/>
                 <w:lang w:val="nl-NL"/>
               </w:rPr>
-              <w:t>Configuratie instellingen in het systeem kunnen worden gewijzigd en opgeslagen worden</w:t>
+              <w:t xml:space="preserve">Configuratie instellingen in het </w:t>
+            </w:r>
+            <w:r>
+              <w:rPr>
+                <w:rFonts w:ascii="Calibri" w:hAnsi="Calibri" w:cs="Calibri"/>
+                <w:color w:val="000000"/>
+                <w:lang w:val="nl-NL"/>
+              </w:rPr>
+              <w:lastRenderedPageBreak/>
+              <w:t>systeem kunnen worden gewijzigd en opgeslagen worden</w:t>
             </w:r>
           </w:p>
         </w:tc>
@@ -5931,6 +6296,7 @@
                 <w:color w:val="000000"/>
                 <w:lang w:val="nl-NL"/>
               </w:rPr>
+              <w:lastRenderedPageBreak/>
               <w:t>Nina Bustin</w:t>
             </w:r>
           </w:p>
@@ -5974,7 +6340,7 @@
       </w:tr>
       <w:tr>
         <w:trPr>
-          <w:trHeight w:val="2614"/>
+          <w:trHeight w:val="20"/>
         </w:trPr>
         <w:tc>
           <w:tcPr>
@@ -6121,7 +6487,7 @@
       <w:tr>
         <w:trPr>
           <w:cnfStyle w:val="000000100000" w:firstRow="0" w:lastRow="0" w:firstColumn="0" w:lastColumn="0" w:oddVBand="0" w:evenVBand="0" w:oddHBand="1" w:evenHBand="0" w:firstRowFirstColumn="0" w:firstRowLastColumn="0" w:lastRowFirstColumn="0" w:lastRowLastColumn="0"/>
-          <w:trHeight w:val="2614"/>
+          <w:trHeight w:val="20"/>
         </w:trPr>
         <w:tc>
           <w:tcPr>
@@ -6266,7 +6632,7 @@
       </w:tr>
       <w:tr>
         <w:trPr>
-          <w:trHeight w:val="2904"/>
+          <w:trHeight w:val="20"/>
         </w:trPr>
         <w:tc>
           <w:tcPr>
@@ -6412,7 +6778,7 @@
       <w:tr>
         <w:trPr>
           <w:cnfStyle w:val="000000100000" w:firstRow="0" w:lastRow="0" w:firstColumn="0" w:lastColumn="0" w:oddVBand="0" w:evenVBand="0" w:oddHBand="1" w:evenHBand="0" w:firstRowFirstColumn="0" w:firstRowLastColumn="0" w:lastRowFirstColumn="0" w:lastRowLastColumn="0"/>
-          <w:trHeight w:val="2614"/>
+          <w:trHeight w:val="20"/>
         </w:trPr>
         <w:tc>
           <w:tcPr>
@@ -6557,7 +6923,7 @@
       </w:tr>
       <w:tr>
         <w:trPr>
-          <w:trHeight w:val="2904"/>
+          <w:trHeight w:val="20"/>
         </w:trPr>
         <w:tc>
           <w:tcPr>
@@ -6581,7 +6947,6 @@
                 <w:color w:val="000000"/>
                 <w:lang w:val="nl-NL"/>
               </w:rPr>
-              <w:lastRenderedPageBreak/>
               <w:t>Administratie</w:t>
             </w:r>
           </w:p>
@@ -6704,7 +7069,7 @@
       <w:tr>
         <w:trPr>
           <w:cnfStyle w:val="000000100000" w:firstRow="0" w:lastRow="0" w:firstColumn="0" w:lastColumn="0" w:oddVBand="0" w:evenVBand="0" w:oddHBand="1" w:evenHBand="0" w:firstRowFirstColumn="0" w:firstRowLastColumn="0" w:lastRowFirstColumn="0" w:lastRowLastColumn="0"/>
-          <w:trHeight w:val="2614"/>
+          <w:trHeight w:val="20"/>
         </w:trPr>
         <w:tc>
           <w:tcPr>
@@ -6849,7 +7214,7 @@
       </w:tr>
       <w:tr>
         <w:trPr>
-          <w:trHeight w:val="2614"/>
+          <w:trHeight w:val="20"/>
         </w:trPr>
         <w:tc>
           <w:tcPr>
@@ -6971,6 +7336,14 @@
                 <w:lang w:val="nl-NL"/>
               </w:rPr>
             </w:pPr>
+            <w:r>
+              <w:rPr>
+                <w:rFonts w:ascii="Calibri" w:hAnsi="Calibri" w:cs="Calibri"/>
+                <w:color w:val="000000"/>
+                <w:lang w:val="nl-NL"/>
+              </w:rPr>
+              <w:t>Ja</w:t>
+            </w:r>
           </w:p>
         </w:tc>
         <w:tc>
@@ -6989,13 +7362,21 @@
                 <w:lang w:val="nl-NL"/>
               </w:rPr>
             </w:pPr>
+            <w:r>
+              <w:rPr>
+                <w:rFonts w:ascii="Calibri" w:hAnsi="Calibri" w:cs="Calibri"/>
+                <w:color w:val="000000"/>
+                <w:lang w:val="nl-NL"/>
+              </w:rPr>
+              <w:t>Ja</w:t>
+            </w:r>
           </w:p>
         </w:tc>
       </w:tr>
       <w:tr>
         <w:trPr>
           <w:cnfStyle w:val="000000100000" w:firstRow="0" w:lastRow="0" w:firstColumn="0" w:lastColumn="0" w:oddVBand="0" w:evenVBand="0" w:oddHBand="1" w:evenHBand="0" w:firstRowFirstColumn="0" w:firstRowLastColumn="0" w:lastRowFirstColumn="0" w:lastRowLastColumn="0"/>
-          <w:trHeight w:val="2323"/>
+          <w:trHeight w:val="20"/>
         </w:trPr>
         <w:tc>
           <w:tcPr>
@@ -7140,7 +7521,7 @@
       </w:tr>
       <w:tr>
         <w:trPr>
-          <w:trHeight w:val="2033"/>
+          <w:trHeight w:val="20"/>
         </w:trPr>
         <w:tc>
           <w:tcPr>
@@ -7164,7 +7545,6 @@
                 <w:color w:val="000000"/>
                 <w:lang w:val="nl-NL"/>
               </w:rPr>
-              <w:lastRenderedPageBreak/>
               <w:t>Apotheek</w:t>
             </w:r>
           </w:p>
@@ -7263,6 +7643,14 @@
                 <w:lang w:val="nl-NL"/>
               </w:rPr>
             </w:pPr>
+            <w:r>
+              <w:rPr>
+                <w:rFonts w:ascii="Calibri" w:hAnsi="Calibri" w:cs="Calibri"/>
+                <w:color w:val="000000"/>
+                <w:lang w:val="nl-NL"/>
+              </w:rPr>
+              <w:t>Ja</w:t>
+            </w:r>
           </w:p>
         </w:tc>
         <w:tc>
@@ -7281,13 +7669,21 @@
                 <w:lang w:val="nl-NL"/>
               </w:rPr>
             </w:pPr>
+            <w:r>
+              <w:rPr>
+                <w:rFonts w:ascii="Calibri" w:hAnsi="Calibri" w:cs="Calibri"/>
+                <w:color w:val="000000"/>
+                <w:lang w:val="nl-NL"/>
+              </w:rPr>
+              <w:t>Ja</w:t>
+            </w:r>
           </w:p>
         </w:tc>
       </w:tr>
       <w:tr>
         <w:trPr>
           <w:cnfStyle w:val="000000100000" w:firstRow="0" w:lastRow="0" w:firstColumn="0" w:lastColumn="0" w:oddVBand="0" w:evenVBand="0" w:oddHBand="1" w:evenHBand="0" w:firstRowFirstColumn="0" w:firstRowLastColumn="0" w:lastRowFirstColumn="0" w:lastRowLastColumn="0"/>
-          <w:trHeight w:val="4356"/>
+          <w:trHeight w:val="20"/>
         </w:trPr>
         <w:tc>
           <w:tcPr>
@@ -7432,7 +7828,7 @@
       </w:tr>
       <w:tr>
         <w:trPr>
-          <w:trHeight w:val="4646"/>
+          <w:trHeight w:val="20"/>
         </w:trPr>
         <w:tc>
           <w:tcPr>
@@ -7576,6 +7972,21 @@
         </w:tc>
       </w:tr>
     </w:tbl>
+    <w:p>
+      <w:pPr>
+        <w:pStyle w:val="Kop2"/>
+        <w:rPr>
+          <w:lang w:val="nl-NL"/>
+        </w:rPr>
+      </w:pPr>
+      <w:r>
+        <w:rPr>
+          <w:lang w:val="nl-NL"/>
+        </w:rPr>
+        <w:lastRenderedPageBreak/>
+        <w:t>Bijlage 2: Change Procedure AfsprakenProgramma 2017</w:t>
+      </w:r>
+    </w:p>
     <w:p>
       <w:pPr>
         <w:rPr>
@@ -7583,8 +7994,241 @@
         </w:rPr>
       </w:pPr>
     </w:p>
+    <w:p>
+      <w:r>
+        <w:object w:dxaOrig="8712" w:dyaOrig="15760">
+          <v:shapetype id="_x0000_t75" coordsize="21600,21600" o:spt="75" o:preferrelative="t" path="m@4@5l@4@11@9@11@9@5xe" filled="f" stroked="f">
+            <v:stroke joinstyle="miter"/>
+            <v:formulas>
+              <v:f eqn="if lineDrawn pixelLineWidth 0"/>
+              <v:f eqn="sum @0 1 0"/>
+              <v:f eqn="sum 0 0 @1"/>
+              <v:f eqn="prod @2 1 2"/>
+              <v:f eqn="prod @3 21600 pixelWidth"/>
+              <v:f eqn="prod @3 21600 pixelHeight"/>
+              <v:f eqn="sum @0 0 1"/>
+              <v:f eqn="prod @6 1 2"/>
+              <v:f eqn="prod @7 21600 pixelWidth"/>
+              <v:f eqn="sum @8 21600 0"/>
+              <v:f eqn="prod @7 21600 pixelHeight"/>
+              <v:f eqn="sum @10 21600 0"/>
+            </v:formulas>
+            <v:path o:extrusionok="f" gradientshapeok="t" o:connecttype="rect"/>
+            <o:lock v:ext="edit" aspectratio="t"/>
+          </v:shapetype>
+          <v:shape id="_x0000_i1025" type="#_x0000_t75" style="width:319.5pt;height:578.25pt" o:ole="">
+            <v:imagedata r:id="rId8" o:title=""/>
+          </v:shape>
+          <o:OLEObject Type="Embed" ProgID="Visio.Drawing.11" ShapeID="_x0000_i1025" DrawAspect="Content" ObjectID="_1573286701" r:id="rId9"/>
+        </w:object>
+      </w:r>
+    </w:p>
+    <w:p>
+      <w:pPr>
+        <w:pStyle w:val="Kop2"/>
+        <w:rPr>
+          <w:lang w:val="nl-NL"/>
+        </w:rPr>
+      </w:pPr>
+      <w:r>
+        <w:rPr>
+          <w:lang w:val="nl-NL"/>
+        </w:rPr>
+        <w:lastRenderedPageBreak/>
+        <w:t>Bijlage 3: Screenshots Versie 0.20.19-beta</w:t>
+      </w:r>
+    </w:p>
+    <w:p>
+      <w:pPr>
+        <w:pStyle w:val="Kop3"/>
+        <w:rPr>
+          <w:lang w:val="nl-NL"/>
+        </w:rPr>
+      </w:pPr>
+      <w:r>
+        <w:rPr>
+          <w:lang w:val="nl-NL"/>
+        </w:rPr>
+        <w:t>Voorblad</w:t>
+      </w:r>
+    </w:p>
+    <w:p>
+      <w:pPr>
+        <w:rPr>
+          <w:lang w:val="nl-NL"/>
+        </w:rPr>
+      </w:pPr>
+      <w:r>
+        <w:rPr>
+          <w:noProof/>
+          <w:lang w:val="nl-NL" w:eastAsia="nl-NL"/>
+        </w:rPr>
+        <w:drawing>
+          <wp:inline distT="0" distB="0" distL="0" distR="0" wp14:anchorId="5AF9473C" wp14:editId="584DCB47">
+            <wp:extent cx="5943600" cy="4561015"/>
+            <wp:effectExtent l="0" t="0" r="0" b="0"/>
+            <wp:docPr id="1" name="Afbeelding 1"/>
+            <wp:cNvGraphicFramePr>
+              <a:graphicFrameLocks xmlns:a="http://schemas.openxmlformats.org/drawingml/2006/main" noChangeAspect="1"/>
+            </wp:cNvGraphicFramePr>
+            <a:graphic xmlns:a="http://schemas.openxmlformats.org/drawingml/2006/main">
+              <a:graphicData uri="http://schemas.openxmlformats.org/drawingml/2006/picture">
+                <pic:pic xmlns:pic="http://schemas.openxmlformats.org/drawingml/2006/picture">
+                  <pic:nvPicPr>
+                    <pic:cNvPr id="0" name=""/>
+                    <pic:cNvPicPr/>
+                  </pic:nvPicPr>
+                  <pic:blipFill>
+                    <a:blip r:embed="rId10"/>
+                    <a:stretch>
+                      <a:fillRect/>
+                    </a:stretch>
+                  </pic:blipFill>
+                  <pic:spPr>
+                    <a:xfrm>
+                      <a:off x="0" y="0"/>
+                      <a:ext cx="5943600" cy="4561015"/>
+                    </a:xfrm>
+                    <a:prstGeom prst="rect">
+                      <a:avLst/>
+                    </a:prstGeom>
+                  </pic:spPr>
+                </pic:pic>
+              </a:graphicData>
+            </a:graphic>
+          </wp:inline>
+        </w:drawing>
+      </w:r>
+    </w:p>
+    <w:p>
+      <w:pPr>
+        <w:pStyle w:val="Kop3"/>
+        <w:rPr>
+          <w:lang w:val="nl-NL"/>
+        </w:rPr>
+      </w:pPr>
+      <w:r>
+        <w:rPr>
+          <w:lang w:val="nl-NL"/>
+        </w:rPr>
+        <w:t>App map</w:t>
+      </w:r>
+    </w:p>
+    <w:p>
+      <w:pPr>
+        <w:rPr>
+          <w:lang w:val="nl-NL"/>
+        </w:rPr>
+      </w:pPr>
+      <w:r>
+        <w:rPr>
+          <w:noProof/>
+          <w:lang w:val="nl-NL" w:eastAsia="nl-NL"/>
+        </w:rPr>
+        <w:drawing>
+          <wp:inline distT="0" distB="0" distL="0" distR="0" wp14:anchorId="7EECE3CE" wp14:editId="423E5592">
+            <wp:extent cx="5943600" cy="1713698"/>
+            <wp:effectExtent l="0" t="0" r="0" b="1270"/>
+            <wp:docPr id="5" name="Afbeelding 5"/>
+            <wp:cNvGraphicFramePr>
+              <a:graphicFrameLocks xmlns:a="http://schemas.openxmlformats.org/drawingml/2006/main" noChangeAspect="1"/>
+            </wp:cNvGraphicFramePr>
+            <a:graphic xmlns:a="http://schemas.openxmlformats.org/drawingml/2006/main">
+              <a:graphicData uri="http://schemas.openxmlformats.org/drawingml/2006/picture">
+                <pic:pic xmlns:pic="http://schemas.openxmlformats.org/drawingml/2006/picture">
+                  <pic:nvPicPr>
+                    <pic:cNvPr id="0" name=""/>
+                    <pic:cNvPicPr/>
+                  </pic:nvPicPr>
+                  <pic:blipFill>
+                    <a:blip r:embed="rId11"/>
+                    <a:stretch>
+                      <a:fillRect/>
+                    </a:stretch>
+                  </pic:blipFill>
+                  <pic:spPr>
+                    <a:xfrm>
+                      <a:off x="0" y="0"/>
+                      <a:ext cx="5943600" cy="1713698"/>
+                    </a:xfrm>
+                    <a:prstGeom prst="rect">
+                      <a:avLst/>
+                    </a:prstGeom>
+                  </pic:spPr>
+                </pic:pic>
+              </a:graphicData>
+            </a:graphic>
+          </wp:inline>
+        </w:drawing>
+      </w:r>
+      <w:bookmarkStart w:id="0" w:name="_GoBack"/>
+      <w:bookmarkEnd w:id="0"/>
+    </w:p>
+    <w:p>
+      <w:pPr>
+        <w:pStyle w:val="Kop3"/>
+        <w:rPr>
+          <w:lang w:val="nl-NL"/>
+        </w:rPr>
+      </w:pPr>
+      <w:r>
+        <w:rPr>
+          <w:lang w:val="nl-NL"/>
+        </w:rPr>
+        <w:lastRenderedPageBreak/>
+        <w:t>Db map</w:t>
+      </w:r>
+    </w:p>
+    <w:p>
+      <w:pPr>
+        <w:rPr>
+          <w:lang w:val="nl-NL"/>
+        </w:rPr>
+      </w:pPr>
+      <w:r>
+        <w:rPr>
+          <w:noProof/>
+          <w:lang w:val="nl-NL" w:eastAsia="nl-NL"/>
+        </w:rPr>
+        <w:drawing>
+          <wp:inline distT="0" distB="0" distL="0" distR="0" wp14:anchorId="02EC5658" wp14:editId="23EB3DB9">
+            <wp:extent cx="5943600" cy="2712723"/>
+            <wp:effectExtent l="0" t="0" r="0" b="0"/>
+            <wp:docPr id="3" name="Afbeelding 3"/>
+            <wp:cNvGraphicFramePr>
+              <a:graphicFrameLocks xmlns:a="http://schemas.openxmlformats.org/drawingml/2006/main" noChangeAspect="1"/>
+            </wp:cNvGraphicFramePr>
+            <a:graphic xmlns:a="http://schemas.openxmlformats.org/drawingml/2006/main">
+              <a:graphicData uri="http://schemas.openxmlformats.org/drawingml/2006/picture">
+                <pic:pic xmlns:pic="http://schemas.openxmlformats.org/drawingml/2006/picture">
+                  <pic:nvPicPr>
+                    <pic:cNvPr id="0" name=""/>
+                    <pic:cNvPicPr/>
+                  </pic:nvPicPr>
+                  <pic:blipFill>
+                    <a:blip r:embed="rId12"/>
+                    <a:stretch>
+                      <a:fillRect/>
+                    </a:stretch>
+                  </pic:blipFill>
+                  <pic:spPr>
+                    <a:xfrm>
+                      <a:off x="0" y="0"/>
+                      <a:ext cx="5943600" cy="2712723"/>
+                    </a:xfrm>
+                    <a:prstGeom prst="rect">
+                      <a:avLst/>
+                    </a:prstGeom>
+                  </pic:spPr>
+                </pic:pic>
+              </a:graphicData>
+            </a:graphic>
+          </wp:inline>
+        </w:drawing>
+      </w:r>
+    </w:p>
     <w:sectPr>
-      <w:footerReference w:type="default" r:id="rId9"/>
+      <w:footerReference w:type="default" r:id="rId13"/>
       <w:pgSz w:w="12240" w:h="15840"/>
       <w:pgMar w:top="1440" w:right="1440" w:bottom="1440" w:left="1440" w:header="720" w:footer="720" w:gutter="0"/>
       <w:cols w:space="720"/>
@@ -7629,6 +8273,7 @@
         <w:docPartUnique/>
       </w:docPartObj>
     </w:sdtPr>
+    <w:sdtEndPr/>
     <w:sdtContent>
       <w:p>
         <w:pPr>
@@ -7649,7 +8294,7 @@
             <w:noProof/>
             <w:lang w:val="nl-NL"/>
           </w:rPr>
-          <w:t>1</w:t>
+          <w:t>8</w:t>
         </w:r>
         <w:r>
           <w:fldChar w:fldCharType="end"/>
@@ -8470,6 +9115,83 @@
     <w:uiPriority w:val="99"/>
     <w:rsid w:val="002A12AA"/>
   </w:style>
+  <w:style w:type="character" w:styleId="Verwijzingopmerking">
+    <w:name w:val="annotation reference"/>
+    <w:basedOn w:val="Standaardalinea-lettertype"/>
+    <w:uiPriority w:val="99"/>
+    <w:semiHidden/>
+    <w:unhideWhenUsed/>
+    <w:rsid w:val="007410C5"/>
+    <w:rPr>
+      <w:sz w:val="16"/>
+      <w:szCs w:val="16"/>
+    </w:rPr>
+  </w:style>
+  <w:style w:type="paragraph" w:styleId="Tekstopmerking">
+    <w:name w:val="annotation text"/>
+    <w:basedOn w:val="Standaard"/>
+    <w:link w:val="TekstopmerkingChar"/>
+    <w:uiPriority w:val="99"/>
+    <w:semiHidden/>
+    <w:unhideWhenUsed/>
+    <w:rsid w:val="007410C5"/>
+    <w:pPr>
+      <w:spacing w:line="240" w:lineRule="auto"/>
+    </w:pPr>
+    <w:rPr>
+      <w:sz w:val="20"/>
+      <w:szCs w:val="20"/>
+    </w:rPr>
+  </w:style>
+  <w:style w:type="character" w:customStyle="1" w:styleId="TekstopmerkingChar">
+    <w:name w:val="Tekst opmerking Char"/>
+    <w:basedOn w:val="Standaardalinea-lettertype"/>
+    <w:link w:val="Tekstopmerking"/>
+    <w:uiPriority w:val="99"/>
+    <w:semiHidden/>
+    <w:rsid w:val="007410C5"/>
+    <w:rPr>
+      <w:sz w:val="20"/>
+      <w:szCs w:val="20"/>
+    </w:rPr>
+  </w:style>
+  <w:style w:type="paragraph" w:styleId="Onderwerpvanopmerking">
+    <w:name w:val="annotation subject"/>
+    <w:basedOn w:val="Tekstopmerking"/>
+    <w:next w:val="Tekstopmerking"/>
+    <w:link w:val="OnderwerpvanopmerkingChar"/>
+    <w:uiPriority w:val="99"/>
+    <w:semiHidden/>
+    <w:unhideWhenUsed/>
+    <w:rsid w:val="007410C5"/>
+    <w:rPr>
+      <w:b/>
+      <w:bCs/>
+    </w:rPr>
+  </w:style>
+  <w:style w:type="character" w:customStyle="1" w:styleId="OnderwerpvanopmerkingChar">
+    <w:name w:val="Onderwerp van opmerking Char"/>
+    <w:basedOn w:val="TekstopmerkingChar"/>
+    <w:link w:val="Onderwerpvanopmerking"/>
+    <w:uiPriority w:val="99"/>
+    <w:semiHidden/>
+    <w:rsid w:val="007410C5"/>
+    <w:rPr>
+      <w:b/>
+      <w:bCs/>
+      <w:sz w:val="20"/>
+      <w:szCs w:val="20"/>
+    </w:rPr>
+  </w:style>
+  <w:style w:type="paragraph" w:styleId="Geenafstand">
+    <w:name w:val="No Spacing"/>
+    <w:uiPriority w:val="1"/>
+    <w:qFormat/>
+    <w:rsid w:val="0071601E"/>
+    <w:pPr>
+      <w:spacing w:after="0" w:line="240" w:lineRule="auto"/>
+    </w:pPr>
+  </w:style>
 </w:styles>
 </file>
 
@@ -9041,6 +9763,83 @@
     <w:uiPriority w:val="99"/>
     <w:rsid w:val="002A12AA"/>
   </w:style>
+  <w:style w:type="character" w:styleId="Verwijzingopmerking">
+    <w:name w:val="annotation reference"/>
+    <w:basedOn w:val="Standaardalinea-lettertype"/>
+    <w:uiPriority w:val="99"/>
+    <w:semiHidden/>
+    <w:unhideWhenUsed/>
+    <w:rsid w:val="007410C5"/>
+    <w:rPr>
+      <w:sz w:val="16"/>
+      <w:szCs w:val="16"/>
+    </w:rPr>
+  </w:style>
+  <w:style w:type="paragraph" w:styleId="Tekstopmerking">
+    <w:name w:val="annotation text"/>
+    <w:basedOn w:val="Standaard"/>
+    <w:link w:val="TekstopmerkingChar"/>
+    <w:uiPriority w:val="99"/>
+    <w:semiHidden/>
+    <w:unhideWhenUsed/>
+    <w:rsid w:val="007410C5"/>
+    <w:pPr>
+      <w:spacing w:line="240" w:lineRule="auto"/>
+    </w:pPr>
+    <w:rPr>
+      <w:sz w:val="20"/>
+      <w:szCs w:val="20"/>
+    </w:rPr>
+  </w:style>
+  <w:style w:type="character" w:customStyle="1" w:styleId="TekstopmerkingChar">
+    <w:name w:val="Tekst opmerking Char"/>
+    <w:basedOn w:val="Standaardalinea-lettertype"/>
+    <w:link w:val="Tekstopmerking"/>
+    <w:uiPriority w:val="99"/>
+    <w:semiHidden/>
+    <w:rsid w:val="007410C5"/>
+    <w:rPr>
+      <w:sz w:val="20"/>
+      <w:szCs w:val="20"/>
+    </w:rPr>
+  </w:style>
+  <w:style w:type="paragraph" w:styleId="Onderwerpvanopmerking">
+    <w:name w:val="annotation subject"/>
+    <w:basedOn w:val="Tekstopmerking"/>
+    <w:next w:val="Tekstopmerking"/>
+    <w:link w:val="OnderwerpvanopmerkingChar"/>
+    <w:uiPriority w:val="99"/>
+    <w:semiHidden/>
+    <w:unhideWhenUsed/>
+    <w:rsid w:val="007410C5"/>
+    <w:rPr>
+      <w:b/>
+      <w:bCs/>
+    </w:rPr>
+  </w:style>
+  <w:style w:type="character" w:customStyle="1" w:styleId="OnderwerpvanopmerkingChar">
+    <w:name w:val="Onderwerp van opmerking Char"/>
+    <w:basedOn w:val="TekstopmerkingChar"/>
+    <w:link w:val="Onderwerpvanopmerking"/>
+    <w:uiPriority w:val="99"/>
+    <w:semiHidden/>
+    <w:rsid w:val="007410C5"/>
+    <w:rPr>
+      <w:b/>
+      <w:bCs/>
+      <w:sz w:val="20"/>
+      <w:szCs w:val="20"/>
+    </w:rPr>
+  </w:style>
+  <w:style w:type="paragraph" w:styleId="Geenafstand">
+    <w:name w:val="No Spacing"/>
+    <w:uiPriority w:val="1"/>
+    <w:qFormat/>
+    <w:rsid w:val="0071601E"/>
+    <w:pPr>
+      <w:spacing w:after="0" w:line="240" w:lineRule="auto"/>
+    </w:pPr>
+  </w:style>
 </w:styles>
 </file>
 

</xml_diff>